<commit_message>
feat: slip generation working
</commit_message>
<xml_diff>
--- a/public/slip_template.docx
+++ b/public/slip_template.docx
@@ -110,7 +110,7 @@
           <w:rFonts w:asciiTheme="minorHAnsi" w:eastAsia="Times New Roman" w:hAnsiTheme="minorHAnsi"/>
           <w:b/>
         </w:rPr>
-        <w:t>{{</w:t>
+        <w:t>{</w:t>
       </w:r>
       <w:proofErr w:type="spellStart"/>
       <w:r>
@@ -118,7 +118,14 @@
           <w:rFonts w:asciiTheme="minorHAnsi" w:eastAsia="Times New Roman" w:hAnsiTheme="minorHAnsi"/>
           <w:b/>
         </w:rPr>
-        <w:t>ClassOfInsurance</w:t>
+        <w:t>c</w:t>
+      </w:r>
+      <w:r>
+        <w:rPr>
+          <w:rFonts w:asciiTheme="minorHAnsi" w:eastAsia="Times New Roman" w:hAnsiTheme="minorHAnsi"/>
+          <w:b/>
+        </w:rPr>
+        <w:t>lassOfInsurance</w:t>
       </w:r>
       <w:proofErr w:type="spellEnd"/>
       <w:r>
@@ -126,7 +133,7 @@
           <w:rFonts w:asciiTheme="minorHAnsi" w:eastAsia="Times New Roman" w:hAnsiTheme="minorHAnsi"/>
           <w:b/>
         </w:rPr>
-        <w:t>}}</w:t>
+        <w:t>}</w:t>
       </w:r>
     </w:p>
     <w:bookmarkEnd w:id="0"/>
@@ -184,7 +191,7 @@
           <w:rFonts w:asciiTheme="minorHAnsi" w:eastAsia="Times New Roman" w:hAnsiTheme="minorHAnsi"/>
           <w:b/>
         </w:rPr>
-        <w:t>{{</w:t>
+        <w:t>{</w:t>
       </w:r>
       <w:proofErr w:type="spellStart"/>
       <w:r>
@@ -192,7 +199,14 @@
           <w:rFonts w:asciiTheme="minorHAnsi" w:eastAsia="Times New Roman" w:hAnsiTheme="minorHAnsi"/>
           <w:b/>
         </w:rPr>
-        <w:t>PolicyForm</w:t>
+        <w:t>p</w:t>
+      </w:r>
+      <w:r>
+        <w:rPr>
+          <w:rFonts w:asciiTheme="minorHAnsi" w:eastAsia="Times New Roman" w:hAnsiTheme="minorHAnsi"/>
+          <w:b/>
+        </w:rPr>
+        <w:t>olicyForm</w:t>
       </w:r>
       <w:proofErr w:type="spellEnd"/>
       <w:r>
@@ -200,7 +214,7 @@
           <w:rFonts w:asciiTheme="minorHAnsi" w:eastAsia="Times New Roman" w:hAnsiTheme="minorHAnsi"/>
           <w:b/>
         </w:rPr>
-        <w:t>}}</w:t>
+        <w:t>}</w:t>
       </w:r>
     </w:p>
     <w:p>
@@ -270,6 +284,32 @@
         </w:rPr>
         <w:tab/>
       </w:r>
+      <w:r>
+        <w:rPr>
+          <w:rFonts w:asciiTheme="minorHAnsi" w:eastAsia="Times New Roman" w:hAnsiTheme="minorHAnsi"/>
+          <w:b/>
+          <w:bCs/>
+        </w:rPr>
+        <w:t>{</w:t>
+      </w:r>
+      <w:proofErr w:type="spellStart"/>
+      <w:r>
+        <w:rPr>
+          <w:rFonts w:asciiTheme="minorHAnsi" w:eastAsia="Times New Roman" w:hAnsiTheme="minorHAnsi"/>
+          <w:b/>
+          <w:bCs/>
+        </w:rPr>
+        <w:t>insuredName</w:t>
+      </w:r>
+      <w:proofErr w:type="spellEnd"/>
+      <w:r>
+        <w:rPr>
+          <w:rFonts w:asciiTheme="minorHAnsi" w:eastAsia="Times New Roman" w:hAnsiTheme="minorHAnsi"/>
+          <w:b/>
+          <w:bCs/>
+        </w:rPr>
+        <w:t>}</w:t>
+      </w:r>
     </w:p>
     <w:p>
       <w:pPr>
@@ -320,6 +360,29 @@
         </w:rPr>
         <w:tab/>
       </w:r>
+      <w:r>
+        <w:rPr>
+          <w:rFonts w:asciiTheme="minorHAnsi" w:eastAsia="Times New Roman" w:hAnsiTheme="minorHAnsi"/>
+          <w:b/>
+        </w:rPr>
+        <w:t>{</w:t>
+      </w:r>
+      <w:proofErr w:type="spellStart"/>
+      <w:r>
+        <w:rPr>
+          <w:rFonts w:asciiTheme="minorHAnsi" w:eastAsia="Times New Roman" w:hAnsiTheme="minorHAnsi"/>
+          <w:b/>
+        </w:rPr>
+        <w:t>correspondenceAddress</w:t>
+      </w:r>
+      <w:proofErr w:type="spellEnd"/>
+      <w:r>
+        <w:rPr>
+          <w:rFonts w:asciiTheme="minorHAnsi" w:eastAsia="Times New Roman" w:hAnsiTheme="minorHAnsi"/>
+          <w:b/>
+        </w:rPr>
+        <w:t>}</w:t>
+      </w:r>
     </w:p>
     <w:p>
       <w:pPr>
@@ -393,6 +456,14 @@
           <w:rFonts w:asciiTheme="minorHAnsi" w:eastAsia="Times New Roman" w:hAnsiTheme="minorHAnsi"/>
         </w:rPr>
         <w:tab/>
+      </w:r>
+      <w:r>
+        <w:rPr>
+          <w:rFonts w:asciiTheme="minorHAnsi" w:eastAsia="Times New Roman" w:hAnsiTheme="minorHAnsi"/>
+          <w:b/>
+          <w:bCs/>
+        </w:rPr>
+        <w:t>{business}</w:t>
       </w:r>
     </w:p>
     <w:p>
@@ -2037,7 +2108,25 @@
           <w:b/>
           <w:u w:val="single"/>
         </w:rPr>
-        <w:t>Section I &amp; II (each and every loss/accident)</w:t>
+        <w:t>Section I &amp; II (</w:t>
+      </w:r>
+      <w:proofErr w:type="gramStart"/>
+      <w:r>
+        <w:rPr>
+          <w:rFonts w:asciiTheme="minorHAnsi" w:eastAsia="Times New Roman" w:hAnsiTheme="minorHAnsi"/>
+          <w:b/>
+          <w:u w:val="single"/>
+        </w:rPr>
+        <w:t>each and every</w:t>
+      </w:r>
+      <w:proofErr w:type="gramEnd"/>
+      <w:r>
+        <w:rPr>
+          <w:rFonts w:asciiTheme="minorHAnsi" w:eastAsia="Times New Roman" w:hAnsiTheme="minorHAnsi"/>
+          <w:b/>
+          <w:u w:val="single"/>
+        </w:rPr>
+        <w:t xml:space="preserve"> loss/accident)</w:t>
       </w:r>
       <w:r>
         <w:rPr>
@@ -2501,7 +2590,21 @@
           <w:rFonts w:asciiTheme="minorHAnsi" w:eastAsia="Times New Roman" w:hAnsiTheme="minorHAnsi"/>
         </w:rPr>
         <w:tab/>
-        <w:t>Except where local regulations require local law and jurisdiction, local law and jurisdiction prevails (in respect of policy interpretation)</w:t>
+        <w:t xml:space="preserve">Except where local regulations require local law and jurisdiction, local law and jurisdiction </w:t>
+      </w:r>
+      <w:proofErr w:type="gramStart"/>
+      <w:r>
+        <w:rPr>
+          <w:rFonts w:asciiTheme="minorHAnsi" w:eastAsia="Times New Roman" w:hAnsiTheme="minorHAnsi"/>
+        </w:rPr>
+        <w:t>prevails</w:t>
+      </w:r>
+      <w:proofErr w:type="gramEnd"/>
+      <w:r>
+        <w:rPr>
+          <w:rFonts w:asciiTheme="minorHAnsi" w:eastAsia="Times New Roman" w:hAnsiTheme="minorHAnsi"/>
+        </w:rPr>
+        <w:t xml:space="preserve"> (in respect of policy interpretation)</w:t>
       </w:r>
     </w:p>
     <w:p>
@@ -2872,7 +2975,21 @@
         <w:rPr>
           <w:rFonts w:asciiTheme="minorHAnsi" w:eastAsia="Times New Roman" w:hAnsiTheme="minorHAnsi"/>
         </w:rPr>
-        <w:t>Architects, Surveyors And Consulting Engineers’ Fees (up to 10% of sum insured)</w:t>
+        <w:t xml:space="preserve">Architects, Surveyors </w:t>
+      </w:r>
+      <w:proofErr w:type="gramStart"/>
+      <w:r>
+        <w:rPr>
+          <w:rFonts w:asciiTheme="minorHAnsi" w:eastAsia="Times New Roman" w:hAnsiTheme="minorHAnsi"/>
+        </w:rPr>
+        <w:t>And</w:t>
+      </w:r>
+      <w:proofErr w:type="gramEnd"/>
+      <w:r>
+        <w:rPr>
+          <w:rFonts w:asciiTheme="minorHAnsi" w:eastAsia="Times New Roman" w:hAnsiTheme="minorHAnsi"/>
+        </w:rPr>
+        <w:t xml:space="preserve"> Consulting Engineers’ Fees (up to 10% of sum insured)</w:t>
       </w:r>
     </w:p>
     <w:p>
@@ -3353,7 +3470,21 @@
         <w:rPr>
           <w:rFonts w:asciiTheme="minorHAnsi" w:eastAsia="Times New Roman" w:hAnsiTheme="minorHAnsi"/>
         </w:rPr>
-        <w:t>Denial Of Access/Prevention Of Access Clause (Limit: SGD1,500,000)</w:t>
+        <w:t xml:space="preserve">Denial Of Access/Prevention </w:t>
+      </w:r>
+      <w:proofErr w:type="gramStart"/>
+      <w:r>
+        <w:rPr>
+          <w:rFonts w:asciiTheme="minorHAnsi" w:eastAsia="Times New Roman" w:hAnsiTheme="minorHAnsi"/>
+        </w:rPr>
+        <w:t>Of</w:t>
+      </w:r>
+      <w:proofErr w:type="gramEnd"/>
+      <w:r>
+        <w:rPr>
+          <w:rFonts w:asciiTheme="minorHAnsi" w:eastAsia="Times New Roman" w:hAnsiTheme="minorHAnsi"/>
+        </w:rPr>
+        <w:t xml:space="preserve"> Access Clause (Limit: SGD1,500,000)</w:t>
       </w:r>
     </w:p>
     <w:p>
@@ -3521,7 +3652,21 @@
         <w:rPr>
           <w:rFonts w:asciiTheme="minorHAnsi" w:eastAsia="Times New Roman" w:hAnsiTheme="minorHAnsi"/>
         </w:rPr>
-        <w:t>Extra Cost Of Reinstatement</w:t>
+        <w:t xml:space="preserve">Extra Cost </w:t>
+      </w:r>
+      <w:proofErr w:type="gramStart"/>
+      <w:r>
+        <w:rPr>
+          <w:rFonts w:asciiTheme="minorHAnsi" w:eastAsia="Times New Roman" w:hAnsiTheme="minorHAnsi"/>
+        </w:rPr>
+        <w:t>Of</w:t>
+      </w:r>
+      <w:proofErr w:type="gramEnd"/>
+      <w:r>
+        <w:rPr>
+          <w:rFonts w:asciiTheme="minorHAnsi" w:eastAsia="Times New Roman" w:hAnsiTheme="minorHAnsi"/>
+        </w:rPr>
+        <w:t xml:space="preserve"> Reinstatement</w:t>
       </w:r>
     </w:p>
     <w:p>
@@ -3641,7 +3786,21 @@
         <w:rPr>
           <w:rFonts w:asciiTheme="minorHAnsi" w:eastAsia="Times New Roman" w:hAnsiTheme="minorHAnsi"/>
         </w:rPr>
-        <w:t>Extended Impact Damage Clause (Excess: SGD100 each and every claim)</w:t>
+        <w:t xml:space="preserve">Extended Impact Damage Clause (Excess: SGD100 </w:t>
+      </w:r>
+      <w:proofErr w:type="gramStart"/>
+      <w:r>
+        <w:rPr>
+          <w:rFonts w:asciiTheme="minorHAnsi" w:eastAsia="Times New Roman" w:hAnsiTheme="minorHAnsi"/>
+        </w:rPr>
+        <w:t>each and every</w:t>
+      </w:r>
+      <w:proofErr w:type="gramEnd"/>
+      <w:r>
+        <w:rPr>
+          <w:rFonts w:asciiTheme="minorHAnsi" w:eastAsia="Times New Roman" w:hAnsiTheme="minorHAnsi"/>
+        </w:rPr>
+        <w:t xml:space="preserve"> claim)</w:t>
       </w:r>
     </w:p>
     <w:p>
@@ -3665,7 +3824,21 @@
         <w:rPr>
           <w:rFonts w:asciiTheme="minorHAnsi" w:eastAsia="Times New Roman" w:hAnsiTheme="minorHAnsi"/>
         </w:rPr>
-        <w:t>Extra Costs for Airfreight (Limit: SGD2,500,000 in the aggregate; Deductible: 20% of the extra costs, minimum SGD50,000 each and every loss)</w:t>
+        <w:t xml:space="preserve">Extra Costs for Airfreight (Limit: SGD2,500,000 in the aggregate; Deductible: 20% of the extra costs, minimum SGD50,000 </w:t>
+      </w:r>
+      <w:proofErr w:type="gramStart"/>
+      <w:r>
+        <w:rPr>
+          <w:rFonts w:asciiTheme="minorHAnsi" w:eastAsia="Times New Roman" w:hAnsiTheme="minorHAnsi"/>
+        </w:rPr>
+        <w:t>each and every</w:t>
+      </w:r>
+      <w:proofErr w:type="gramEnd"/>
+      <w:r>
+        <w:rPr>
+          <w:rFonts w:asciiTheme="minorHAnsi" w:eastAsia="Times New Roman" w:hAnsiTheme="minorHAnsi"/>
+        </w:rPr>
+        <w:t xml:space="preserve"> loss)</w:t>
       </w:r>
     </w:p>
     <w:p>
@@ -4015,7 +4188,21 @@
         <w:rPr>
           <w:rFonts w:asciiTheme="minorHAnsi" w:eastAsia="Times New Roman" w:hAnsiTheme="minorHAnsi"/>
         </w:rPr>
-        <w:t>Inspection and Overhauling of boilers</w:t>
+        <w:t xml:space="preserve">Inspection and </w:t>
+      </w:r>
+      <w:proofErr w:type="gramStart"/>
+      <w:r>
+        <w:rPr>
+          <w:rFonts w:asciiTheme="minorHAnsi" w:eastAsia="Times New Roman" w:hAnsiTheme="minorHAnsi"/>
+        </w:rPr>
+        <w:t>Overhauling</w:t>
+      </w:r>
+      <w:proofErr w:type="gramEnd"/>
+      <w:r>
+        <w:rPr>
+          <w:rFonts w:asciiTheme="minorHAnsi" w:eastAsia="Times New Roman" w:hAnsiTheme="minorHAnsi"/>
+        </w:rPr>
+        <w:t xml:space="preserve"> of boilers</w:t>
       </w:r>
     </w:p>
     <w:p>
@@ -4184,7 +4371,21 @@
         <w:rPr>
           <w:rFonts w:asciiTheme="minorHAnsi" w:eastAsia="Times New Roman" w:hAnsiTheme="minorHAnsi"/>
         </w:rPr>
-        <w:t>Laptops &amp; Mobile Equipment And Accessories (Limit: SGD250,000 Worldwide)</w:t>
+        <w:t xml:space="preserve">Laptops &amp; Mobile Equipment </w:t>
+      </w:r>
+      <w:proofErr w:type="gramStart"/>
+      <w:r>
+        <w:rPr>
+          <w:rFonts w:asciiTheme="minorHAnsi" w:eastAsia="Times New Roman" w:hAnsiTheme="minorHAnsi"/>
+        </w:rPr>
+        <w:t>And</w:t>
+      </w:r>
+      <w:proofErr w:type="gramEnd"/>
+      <w:r>
+        <w:rPr>
+          <w:rFonts w:asciiTheme="minorHAnsi" w:eastAsia="Times New Roman" w:hAnsiTheme="minorHAnsi"/>
+        </w:rPr>
+        <w:t xml:space="preserve"> Accessories (Limit: SGD250,000 Worldwide)</w:t>
       </w:r>
     </w:p>
     <w:p>
@@ -4256,7 +4457,21 @@
         <w:rPr>
           <w:rFonts w:asciiTheme="minorHAnsi" w:eastAsia="Times New Roman" w:hAnsiTheme="minorHAnsi"/>
         </w:rPr>
-        <w:t>Leakage Of Liquids (Excess: SGD500 each and every loss)</w:t>
+        <w:t xml:space="preserve">Leakage Of Liquids (Excess: SGD500 </w:t>
+      </w:r>
+      <w:proofErr w:type="gramStart"/>
+      <w:r>
+        <w:rPr>
+          <w:rFonts w:asciiTheme="minorHAnsi" w:eastAsia="Times New Roman" w:hAnsiTheme="minorHAnsi"/>
+        </w:rPr>
+        <w:t>each and every</w:t>
+      </w:r>
+      <w:proofErr w:type="gramEnd"/>
+      <w:r>
+        <w:rPr>
+          <w:rFonts w:asciiTheme="minorHAnsi" w:eastAsia="Times New Roman" w:hAnsiTheme="minorHAnsi"/>
+        </w:rPr>
+        <w:t xml:space="preserve"> loss)</w:t>
       </w:r>
     </w:p>
     <w:p>
@@ -4592,7 +4807,21 @@
         <w:rPr>
           <w:rFonts w:asciiTheme="minorHAnsi" w:eastAsia="Times New Roman" w:hAnsiTheme="minorHAnsi"/>
         </w:rPr>
-        <w:t>Overhauling of electric motors and generators above 1,000 KW (other than turbo-generators)</w:t>
+        <w:t xml:space="preserve">Overhauling of electric motors and generators above 1,000 KW (other than </w:t>
+      </w:r>
+      <w:proofErr w:type="gramStart"/>
+      <w:r>
+        <w:rPr>
+          <w:rFonts w:asciiTheme="minorHAnsi" w:eastAsia="Times New Roman" w:hAnsiTheme="minorHAnsi"/>
+        </w:rPr>
+        <w:t>turbo-generators</w:t>
+      </w:r>
+      <w:proofErr w:type="gramEnd"/>
+      <w:r>
+        <w:rPr>
+          <w:rFonts w:asciiTheme="minorHAnsi" w:eastAsia="Times New Roman" w:hAnsiTheme="minorHAnsi"/>
+        </w:rPr>
+        <w:t>)</w:t>
       </w:r>
     </w:p>
     <w:p>
@@ -4946,7 +5175,20 @@
           <w:rFonts w:asciiTheme="minorHAnsi" w:eastAsia="Times New Roman" w:hAnsiTheme="minorHAnsi"/>
         </w:rPr>
         <w:tab/>
-        <w:t xml:space="preserve">For the purpose of this Memorandum such reasonable professional fees shall include but not be limited to fees for financial advisors, accountants, loss adjusters, insurance brokers, business interruption claims advocates and preparers and valuers appointed by the Insured and such other </w:t>
+      </w:r>
+      <w:proofErr w:type="gramStart"/>
+      <w:r>
+        <w:rPr>
+          <w:rFonts w:asciiTheme="minorHAnsi" w:eastAsia="Times New Roman" w:hAnsiTheme="minorHAnsi"/>
+        </w:rPr>
+        <w:t>For the purpose of</w:t>
+      </w:r>
+      <w:proofErr w:type="gramEnd"/>
+      <w:r>
+        <w:rPr>
+          <w:rFonts w:asciiTheme="minorHAnsi" w:eastAsia="Times New Roman" w:hAnsiTheme="minorHAnsi"/>
+        </w:rPr>
+        <w:t xml:space="preserve"> this Memorandum such reasonable professional fees shall include but not be limited to fees for financial advisors, accountants, loss adjusters, insurance brokers, business interruption claims advocates and preparers and valuers appointed by the Insured and such other </w:t>
       </w:r>
       <w:r>
         <w:rPr>
@@ -5409,7 +5651,21 @@
         <w:rPr>
           <w:rFonts w:asciiTheme="minorHAnsi" w:eastAsia="Times New Roman" w:hAnsiTheme="minorHAnsi"/>
         </w:rPr>
-        <w:t>Strike, Riot And Civil Commotion Clause</w:t>
+        <w:t xml:space="preserve">Strike, Riot </w:t>
+      </w:r>
+      <w:proofErr w:type="gramStart"/>
+      <w:r>
+        <w:rPr>
+          <w:rFonts w:asciiTheme="minorHAnsi" w:eastAsia="Times New Roman" w:hAnsiTheme="minorHAnsi"/>
+        </w:rPr>
+        <w:t>And</w:t>
+      </w:r>
+      <w:proofErr w:type="gramEnd"/>
+      <w:r>
+        <w:rPr>
+          <w:rFonts w:asciiTheme="minorHAnsi" w:eastAsia="Times New Roman" w:hAnsiTheme="minorHAnsi"/>
+        </w:rPr>
+        <w:t xml:space="preserve"> Civil Commotion Clause</w:t>
       </w:r>
     </w:p>
     <w:p>
@@ -7839,7 +8095,23 @@
           <w:rFonts w:asciiTheme="minorHAnsi" w:eastAsia="Times New Roman" w:hAnsiTheme="minorHAnsi"/>
           <w:b/>
         </w:rPr>
-        <w:t xml:space="preserve">BROKERAGE                    :            </w:t>
+        <w:t xml:space="preserve">BROKERAGE                  </w:t>
+      </w:r>
+      <w:proofErr w:type="gramStart"/>
+      <w:r>
+        <w:rPr>
+          <w:rFonts w:asciiTheme="minorHAnsi" w:eastAsia="Times New Roman" w:hAnsiTheme="minorHAnsi"/>
+          <w:b/>
+        </w:rPr>
+        <w:t xml:space="preserve">  :</w:t>
+      </w:r>
+      <w:proofErr w:type="gramEnd"/>
+      <w:r>
+        <w:rPr>
+          <w:rFonts w:asciiTheme="minorHAnsi" w:eastAsia="Times New Roman" w:hAnsiTheme="minorHAnsi"/>
+          <w:b/>
+        </w:rPr>
+        <w:t xml:space="preserve">            </w:t>
       </w:r>
     </w:p>
     <w:p>
@@ -7874,7 +8146,23 @@
           <w:rFonts w:asciiTheme="minorHAnsi" w:eastAsia="Times New Roman" w:hAnsiTheme="minorHAnsi"/>
           <w:b/>
         </w:rPr>
-        <w:t xml:space="preserve">ENGINEERING FEE          :            </w:t>
+        <w:t xml:space="preserve">ENGINEERING FEE        </w:t>
+      </w:r>
+      <w:proofErr w:type="gramStart"/>
+      <w:r>
+        <w:rPr>
+          <w:rFonts w:asciiTheme="minorHAnsi" w:eastAsia="Times New Roman" w:hAnsiTheme="minorHAnsi"/>
+          <w:b/>
+        </w:rPr>
+        <w:t xml:space="preserve">  :</w:t>
+      </w:r>
+      <w:proofErr w:type="gramEnd"/>
+      <w:r>
+        <w:rPr>
+          <w:rFonts w:asciiTheme="minorHAnsi" w:eastAsia="Times New Roman" w:hAnsiTheme="minorHAnsi"/>
+          <w:b/>
+        </w:rPr>
+        <w:t xml:space="preserve">            </w:t>
       </w:r>
     </w:p>
     <w:p>
@@ -7910,7 +8198,23 @@
           <w:rFonts w:asciiTheme="minorHAnsi" w:eastAsia="Times New Roman" w:hAnsiTheme="minorHAnsi"/>
           <w:b/>
         </w:rPr>
-        <w:t xml:space="preserve">CO-FEES                            :            </w:t>
+        <w:t xml:space="preserve">CO-FEES                          </w:t>
+      </w:r>
+      <w:proofErr w:type="gramStart"/>
+      <w:r>
+        <w:rPr>
+          <w:rFonts w:asciiTheme="minorHAnsi" w:eastAsia="Times New Roman" w:hAnsiTheme="minorHAnsi"/>
+          <w:b/>
+        </w:rPr>
+        <w:t xml:space="preserve">  :</w:t>
+      </w:r>
+      <w:proofErr w:type="gramEnd"/>
+      <w:r>
+        <w:rPr>
+          <w:rFonts w:asciiTheme="minorHAnsi" w:eastAsia="Times New Roman" w:hAnsiTheme="minorHAnsi"/>
+          <w:b/>
+        </w:rPr>
+        <w:t xml:space="preserve">            </w:t>
       </w:r>
     </w:p>
     <w:p>
@@ -8211,7 +8515,21 @@
         <w:rPr>
           <w:rFonts w:asciiTheme="minorHAnsi" w:eastAsia="Times New Roman" w:hAnsiTheme="minorHAnsi"/>
         </w:rPr>
-        <w:t xml:space="preserve">It is expressly understood and agreed that in the event that the insured terminates this insurance </w:t>
+        <w:t xml:space="preserve">It is expressly understood and agreed that </w:t>
+      </w:r>
+      <w:proofErr w:type="gramStart"/>
+      <w:r>
+        <w:rPr>
+          <w:rFonts w:asciiTheme="minorHAnsi" w:eastAsia="Times New Roman" w:hAnsiTheme="minorHAnsi"/>
+        </w:rPr>
+        <w:t>in the event that</w:t>
+      </w:r>
+      <w:proofErr w:type="gramEnd"/>
+      <w:r>
+        <w:rPr>
+          <w:rFonts w:asciiTheme="minorHAnsi" w:eastAsia="Times New Roman" w:hAnsiTheme="minorHAnsi"/>
+        </w:rPr>
+        <w:t xml:space="preserve"> the insured terminates this insurance </w:t>
       </w:r>
       <w:proofErr w:type="spellStart"/>
       <w:r>
@@ -12411,10 +12729,6 @@
 </file>
 
 <file path=customXml/item1.xml><?xml version="1.0" encoding="utf-8"?>
-<b:Sources xmlns:b="http://schemas.openxmlformats.org/officeDocument/2006/bibliography" xmlns="http://schemas.openxmlformats.org/officeDocument/2006/bibliography" SelectedStyle="\APA.XSL" StyleName="APA"/>
-</file>
-
-<file path=customXml/item2.xml><?xml version="1.0" encoding="utf-8"?>
 <ct:contentTypeSchema xmlns:ct="http://schemas.microsoft.com/office/2006/metadata/contentType" xmlns:ma="http://schemas.microsoft.com/office/2006/metadata/properties/metaAttributes" ct:_="" ma:_="" ma:contentTypeName="Document" ma:contentTypeID="0x010100B4EAA4A7A559644383A8AD79390FB592" ma:contentTypeVersion="11" ma:contentTypeDescription="Create a new document." ma:contentTypeScope="" ma:versionID="2ead19d1474e80d8d3980a6b702ff862">
   <xsd:schema xmlns:xsd="http://www.w3.org/2001/XMLSchema" xmlns:xs="http://www.w3.org/2001/XMLSchema" xmlns:p="http://schemas.microsoft.com/office/2006/metadata/properties" xmlns:ns2="cf5b869d-5583-47a5-870c-99bd6d5b5421" xmlns:ns3="39711b90-b5e7-459d-addd-b96824883dbe" targetNamespace="http://schemas.microsoft.com/office/2006/metadata/properties" ma:root="true" ma:fieldsID="ed793c0a2975d881e763cb5b86eb1874" ns2:_="" ns3:_="">
     <xsd:import namespace="cf5b869d-5583-47a5-870c-99bd6d5b5421"/>
@@ -12609,7 +12923,7 @@
 </ct:contentTypeSchema>
 </file>
 
-<file path=customXml/item3.xml><?xml version="1.0" encoding="utf-8"?>
+<file path=customXml/item2.xml><?xml version="1.0" encoding="utf-8"?>
 <p:properties xmlns:p="http://schemas.microsoft.com/office/2006/metadata/properties" xmlns:xsi="http://www.w3.org/2001/XMLSchema-instance" xmlns:pc="http://schemas.microsoft.com/office/infopath/2007/PartnerControls">
   <documentManagement>
     <TaxCatchAll xmlns="39711b90-b5e7-459d-addd-b96824883dbe" xsi:nil="true"/>
@@ -12620,7 +12934,7 @@
 </p:properties>
 </file>
 
-<file path=customXml/item4.xml><?xml version="1.0" encoding="utf-8"?>
+<file path=customXml/item3.xml><?xml version="1.0" encoding="utf-8"?>
 <?mso-contentType ?>
 <FormTemplates xmlns="http://schemas.microsoft.com/sharepoint/v3/contenttype/forms">
   <Display>DocumentLibraryForm</Display>
@@ -12629,15 +12943,11 @@
 </FormTemplates>
 </file>
 
-<file path=customXml/itemProps1.xml><?xml version="1.0" encoding="utf-8"?>
-<ds:datastoreItem xmlns:ds="http://schemas.openxmlformats.org/officeDocument/2006/customXml" ds:itemID="{D94BD03D-D5D6-454E-9D35-D81D0BB2DF76}">
-  <ds:schemaRefs>
-    <ds:schemaRef ds:uri="http://schemas.openxmlformats.org/officeDocument/2006/bibliography"/>
-  </ds:schemaRefs>
-</ds:datastoreItem>
+<file path=customXml/item4.xml><?xml version="1.0" encoding="utf-8"?>
+<b:Sources xmlns:b="http://schemas.openxmlformats.org/officeDocument/2006/bibliography" xmlns="http://schemas.openxmlformats.org/officeDocument/2006/bibliography" SelectedStyle="\APA.XSL" StyleName="APA"/>
 </file>
 
-<file path=customXml/itemProps2.xml><?xml version="1.0" encoding="utf-8"?>
+<file path=customXml/itemProps1.xml><?xml version="1.0" encoding="utf-8"?>
 <ds:datastoreItem xmlns:ds="http://schemas.openxmlformats.org/officeDocument/2006/customXml" ds:itemID="{35DC0FC3-21D7-40F6-8C67-4C1FBB965FEE}">
   <ds:schemaRefs>
     <ds:schemaRef ds:uri="http://schemas.microsoft.com/office/2006/metadata/contentType"/>
@@ -12656,7 +12966,7 @@
 </ds:datastoreItem>
 </file>
 
-<file path=customXml/itemProps3.xml><?xml version="1.0" encoding="utf-8"?>
+<file path=customXml/itemProps2.xml><?xml version="1.0" encoding="utf-8"?>
 <ds:datastoreItem xmlns:ds="http://schemas.openxmlformats.org/officeDocument/2006/customXml" ds:itemID="{429CF560-D8E1-4CF9-BC44-BB43B20612F7}">
   <ds:schemaRefs>
     <ds:schemaRef ds:uri="http://schemas.microsoft.com/office/2006/metadata/properties"/>
@@ -12667,10 +12977,18 @@
 </ds:datastoreItem>
 </file>
 
-<file path=customXml/itemProps4.xml><?xml version="1.0" encoding="utf-8"?>
+<file path=customXml/itemProps3.xml><?xml version="1.0" encoding="utf-8"?>
 <ds:datastoreItem xmlns:ds="http://schemas.openxmlformats.org/officeDocument/2006/customXml" ds:itemID="{519BE25C-1EA4-4C9A-80D1-DC8D5090FAE1}">
   <ds:schemaRefs>
     <ds:schemaRef ds:uri="http://schemas.microsoft.com/sharepoint/v3/contenttype/forms"/>
   </ds:schemaRefs>
 </ds:datastoreItem>
+</file>
+
+<file path=customXml/itemProps4.xml><?xml version="1.0" encoding="utf-8"?>
+<ds:datastoreItem xmlns:ds="http://schemas.openxmlformats.org/officeDocument/2006/customXml" ds:itemID="{D94BD03D-D5D6-454E-9D35-D81D0BB2DF76}">
+  <ds:schemaRefs>
+    <ds:schemaRef ds:uri="http://schemas.openxmlformats.org/officeDocument/2006/bibliography"/>
+  </ds:schemaRefs>
+</ds:datastoreItem>
 </file>
</xml_diff>